<commit_message>
update lab report of scenario 5
</commit_message>
<xml_diff>
--- a/Scenario 5 - WMI Worm (lab report).docx
+++ b/Scenario 5 - WMI Worm (lab report).docx
@@ -57,7 +57,7 @@
         <w:pStyle w:val="Heading1"/>
         <w:bidi/>
         <w:rPr>
-          <w:rFonts w:ascii="David" w:hAnsi="David" w:cs="David" w:hint="cs"/>
+          <w:rFonts w:ascii="David" w:hAnsi="David" w:cs="David"/>
           <w:sz w:val="28"/>
           <w:szCs w:val="28"/>
           <w:u w:val="single"/>
@@ -175,7 +175,6 @@
           <w:rFonts w:ascii="David" w:hAnsi="David" w:cs="David"/>
           <w:sz w:val="28"/>
           <w:szCs w:val="28"/>
-          <w:rtl/>
         </w:rPr>
       </w:pPr>
       <w:r>
@@ -200,38 +199,14 @@
       </w:r>
       <w:r>
         <w:rPr>
-          <w:rFonts w:ascii="David" w:hAnsi="David" w:cs="David" w:hint="cs"/>
-          <w:sz w:val="28"/>
-          <w:szCs w:val="28"/>
-          <w:lang w:val="he-IL"/>
-        </w:rPr>
-        <w:t>W</w:t>
-      </w:r>
-      <w:r>
-        <w:rPr>
-          <w:rFonts w:ascii="David" w:hAnsi="David" w:cs="David" w:hint="cs"/>
-          <w:sz w:val="28"/>
-          <w:szCs w:val="28"/>
-        </w:rPr>
-        <w:t>MI</w:t>
-      </w:r>
-      <w:r>
-        <w:rPr>
-          <w:rFonts w:ascii="David" w:hAnsi="David" w:cs="David" w:hint="cs"/>
-          <w:sz w:val="28"/>
-          <w:szCs w:val="28"/>
-          <w:lang w:val="he-IL"/>
-        </w:rPr>
-        <w:t xml:space="preserve"> W</w:t>
-      </w:r>
-      <w:r>
-        <w:rPr>
-          <w:rFonts w:ascii="David" w:hAnsi="David" w:cs="David"/>
-          <w:sz w:val="28"/>
-          <w:szCs w:val="28"/>
-        </w:rPr>
-        <w:t>orm</w:t>
-      </w:r>
+          <w:rFonts w:ascii="David" w:hAnsi="David" w:cs="David"/>
+          <w:sz w:val="28"/>
+          <w:szCs w:val="28"/>
+        </w:rPr>
+        <w:t>WMI Worm</w:t>
+      </w:r>
+      <w:bookmarkStart w:id="0" w:name="_GoBack"/>
+      <w:bookmarkEnd w:id="0"/>
     </w:p>
     <w:p>
       <w:pPr>
@@ -258,7 +233,7 @@
         <w:bidi/>
         <w:spacing w:before="240" w:after="240" w:line="240" w:lineRule="auto"/>
         <w:rPr>
-          <w:rFonts w:ascii="David" w:hAnsi="David" w:cs="David" w:hint="cs"/>
+          <w:rFonts w:ascii="David" w:hAnsi="David" w:cs="David"/>
           <w:sz w:val="28"/>
           <w:szCs w:val="28"/>
           <w:rtl/>
@@ -287,7 +262,15 @@
           <w:sz w:val="28"/>
           <w:szCs w:val="28"/>
         </w:rPr>
-        <w:t>Windows Managment Instrumentatiom</w:t>
+        <w:t>W</w:t>
+      </w:r>
+      <w:r>
+        <w:rPr>
+          <w:rFonts w:ascii="David" w:hAnsi="David" w:cs="David"/>
+          <w:sz w:val="28"/>
+          <w:szCs w:val="28"/>
+        </w:rPr>
+        <w:t>indows Management Instrumentation</w:t>
       </w:r>
       <w:r>
         <w:rPr>
@@ -525,7 +508,7 @@
         <w:bidi/>
         <w:spacing w:before="240" w:after="240" w:line="240" w:lineRule="auto"/>
         <w:rPr>
-          <w:rFonts w:ascii="David" w:hAnsi="David" w:cs="David" w:hint="cs"/>
+          <w:rFonts w:ascii="David" w:hAnsi="David" w:cs="David"/>
           <w:sz w:val="28"/>
           <w:szCs w:val="28"/>
           <w:rtl/>
@@ -617,8 +600,6 @@
         </w:rPr>
         <w:t xml:space="preserve"> עלינו לזהות את אופי ההתקפה שלו והסווה את אופן השפעתו ושליטתו על המחשבים הנגועים.</w:t>
       </w:r>
-      <w:bookmarkStart w:id="0" w:name="_GoBack"/>
-      <w:bookmarkEnd w:id="0"/>
     </w:p>
     <w:p>
       <w:pPr>
@@ -1050,7 +1031,7 @@
       <w:pPr>
         <w:bidi/>
         <w:rPr>
-          <w:rFonts w:ascii="David" w:hAnsi="David" w:cs="David" w:hint="cs"/>
+          <w:rFonts w:ascii="David" w:hAnsi="David" w:cs="David"/>
           <w:sz w:val="28"/>
           <w:szCs w:val="28"/>
           <w:rtl/>
@@ -1214,7 +1195,7 @@
       </w:r>
       <w:r>
         <w:rPr>
-          <w:rFonts w:ascii="David" w:hAnsi="David" w:cs="David" w:hint="cs"/>
+          <w:rFonts w:ascii="David" w:hAnsi="David" w:cs="David"/>
           <w:sz w:val="28"/>
           <w:szCs w:val="28"/>
         </w:rPr>
@@ -1238,7 +1219,7 @@
             <v:path o:extrusionok="f" gradientshapeok="t" o:connecttype="rect"/>
             <o:lock v:ext="edit" aspectratio="t"/>
           </v:shapetype>
-          <v:shape id="_x0000_i1026" type="#_x0000_t75" style="width:477.6pt;height:92.4pt">
+          <v:shape id="_x0000_i1025" type="#_x0000_t75" style="width:477.6pt;height:92.4pt">
             <v:imagedata r:id="rId7" o:title="44cba358-fa93-4047-babb-3262d6f0c82d" croptop="10587f" cropbottom="36129f" cropleft="84f" cropright="17034f"/>
           </v:shape>
         </w:pict>
@@ -1775,20 +1756,20 @@
       <w:pPr>
         <w:bidi/>
         <w:rPr>
-          <w:rFonts w:ascii="David" w:hAnsi="David" w:cs="David" w:hint="cs"/>
-          <w:sz w:val="28"/>
-          <w:szCs w:val="28"/>
-          <w:rtl/>
-        </w:rPr>
-      </w:pPr>
-      <w:r>
-        <w:rPr>
-          <w:rFonts w:ascii="David" w:hAnsi="David" w:cs="David" w:hint="cs"/>
+          <w:rFonts w:ascii="David" w:hAnsi="David" w:cs="David"/>
+          <w:sz w:val="28"/>
+          <w:szCs w:val="28"/>
+          <w:rtl/>
+        </w:rPr>
+      </w:pPr>
+      <w:r>
+        <w:rPr>
+          <w:rFonts w:ascii="David" w:hAnsi="David" w:cs="David"/>
           <w:sz w:val="28"/>
           <w:szCs w:val="28"/>
         </w:rPr>
         <w:pict>
-          <v:shape id="_x0000_i1025" type="#_x0000_t75" style="width:484.8pt;height:301.2pt">
+          <v:shape id="_x0000_i1026" type="#_x0000_t75" style="width:484.8pt;height:301.2pt">
             <v:imagedata r:id="rId9" o:title="e196680f-a001-4866-b7d6-0914176522f6" croptop="5615f" cropbottom="9212f" cropleft="16074f" cropright="8940f"/>
           </v:shape>
         </w:pict>
@@ -1860,7 +1841,7 @@
       <w:pPr>
         <w:bidi/>
         <w:rPr>
-          <w:rFonts w:ascii="David" w:hAnsi="David" w:cs="David" w:hint="cs"/>
+          <w:rFonts w:ascii="David" w:hAnsi="David" w:cs="David"/>
           <w:sz w:val="28"/>
           <w:szCs w:val="28"/>
           <w:rtl/>

</xml_diff>